<commit_message>
download dokumen dan kirim wa masih di command
</commit_message>
<xml_diff>
--- a/public/template/formulir_permohonan.docx
+++ b/public/template/formulir_permohonan.docx
@@ -1864,7 +1864,25 @@
                 <w:sz w:val="24"/>
                 <w:szCs w:val="24"/>
               </w:rPr>
+              <w:t xml:space="preserve"> </w:t>
+            </w:r>
+            <w:r>
+              <w:rPr>
+                <w:rFonts w:ascii="Times New Roman" w:hAnsi="Times New Roman" w:cs="Times New Roman"/>
+                <w:color w:val="auto"/>
+                <w:sz w:val="24"/>
+                <w:szCs w:val="24"/>
+              </w:rPr>
               <w:t>${nama_pemilik}</w:t>
+            </w:r>
+            <w:r>
+              <w:rPr>
+                <w:rFonts w:ascii="Times New Roman" w:hAnsi="Times New Roman" w:cs="Times New Roman"/>
+                <w:color w:val="auto"/>
+                <w:sz w:val="24"/>
+                <w:szCs w:val="24"/>
+              </w:rPr>
+              <w:t xml:space="preserve"> </w:t>
             </w:r>
             <w:r>
               <w:rPr>

</xml_diff>